<commit_message>
pushing the changes for the CarAdvanced acceptance criteria.
</commit_message>
<xml_diff>
--- a/basics/what is class and objects.docx
+++ b/basics/what is class and objects.docx
@@ -12,13 +12,8 @@
     </w:p>
     <w:p/>
     <w:p>
-      <w:bookmarkStart w:id="0" w:name="_GoBack"/>
-      <w:r>
-        <w:t>Answer</w:t>
-      </w:r>
-      <w:bookmarkEnd w:id="0"/>
-      <w:r>
-        <w:t>:   Class is template for an object</w:t>
+      <w:r>
+        <w:t>Answer:   Class is template for an object</w:t>
       </w:r>
     </w:p>
     <w:p/>
@@ -91,10 +86,7 @@
         </w:numPr>
       </w:pPr>
       <w:r>
-        <w:t>Class name, first letter always should be in capital,</w:t>
-      </w:r>
-      <w:r>
-        <w:t xml:space="preserve"> next subsequent words should start with capital letter.</w:t>
+        <w:t>Class name, first letter always should be in capital, next subsequent words should start with capital letter.</w:t>
       </w:r>
     </w:p>
     <w:p/>
@@ -108,9 +100,103 @@
         </w:numPr>
       </w:pPr>
       <w:r>
-        <w:t>Data always, first letter always should be in lower case, next subsequent words should start with capital letter.</w:t>
-      </w:r>
-    </w:p>
+        <w:t xml:space="preserve">Data </w:t>
+      </w:r>
+      <w:r>
+        <w:t xml:space="preserve">and method names, </w:t>
+      </w:r>
+      <w:r>
+        <w:t>first letter always should be in lower case, next subsequent words should start with capital letter.</w:t>
+      </w:r>
+    </w:p>
+    <w:p/>
+    <w:p/>
+    <w:p/>
+    <w:p/>
+    <w:p>
+      <w:r>
+        <w:t>Create a Car class</w:t>
+      </w:r>
+    </w:p>
+    <w:p/>
+    <w:p>
+      <w:r>
+        <w:t xml:space="preserve">Add member </w:t>
+      </w:r>
+      <w:proofErr w:type="gramStart"/>
+      <w:r>
+        <w:t>variables :</w:t>
+      </w:r>
+      <w:proofErr w:type="gramEnd"/>
+    </w:p>
+    <w:p/>
+    <w:p>
+      <w:r>
+        <w:t>Color</w:t>
+      </w:r>
+    </w:p>
+    <w:p>
+      <w:r>
+        <w:t>Price</w:t>
+      </w:r>
+    </w:p>
+    <w:p>
+      <w:proofErr w:type="spellStart"/>
+      <w:r>
+        <w:t>ModelYear</w:t>
+      </w:r>
+      <w:proofErr w:type="spellEnd"/>
+    </w:p>
+    <w:p>
+      <w:r>
+        <w:t>Seats</w:t>
+      </w:r>
+    </w:p>
+    <w:p>
+      <w:proofErr w:type="spellStart"/>
+      <w:r>
+        <w:t>OwnerName</w:t>
+      </w:r>
+      <w:proofErr w:type="spellEnd"/>
+    </w:p>
+    <w:p/>
+    <w:p>
+      <w:r>
+        <w:t xml:space="preserve">Create a </w:t>
+      </w:r>
+      <w:proofErr w:type="gramStart"/>
+      <w:r>
+        <w:t>method :</w:t>
+      </w:r>
+      <w:proofErr w:type="gramEnd"/>
+    </w:p>
+    <w:p/>
+    <w:p>
+      <w:bookmarkStart w:id="0" w:name="_GoBack"/>
+      <w:proofErr w:type="spellStart"/>
+      <w:r>
+        <w:t>calculateMonthlyInstallmentsforFiveYears</w:t>
+      </w:r>
+      <w:proofErr w:type="spellEnd"/>
+    </w:p>
+    <w:p/>
+    <w:p>
+      <w:proofErr w:type="spellStart"/>
+      <w:r>
+        <w:t>changeTheOwnerName</w:t>
+      </w:r>
+      <w:proofErr w:type="spellEnd"/>
+      <w:r>
+        <w:t xml:space="preserve"> if model year is before 2012</w:t>
+      </w:r>
+    </w:p>
+    <w:bookmarkEnd w:id="0"/>
+    <w:p/>
+    <w:p/>
+    <w:p/>
+    <w:p/>
+    <w:p/>
+    <w:p/>
     <w:p/>
     <w:p/>
     <w:p/>
@@ -131,6 +217,95 @@
 <file path=word/numbering.xml><?xml version="1.0" encoding="utf-8"?>
 <w:numbering xmlns:wpc="http://schemas.microsoft.com/office/word/2010/wordprocessingCanvas" xmlns:cx="http://schemas.microsoft.com/office/drawing/2014/chartex" xmlns:cx1="http://schemas.microsoft.com/office/drawing/2015/9/8/chartex" xmlns:cx2="http://schemas.microsoft.com/office/drawing/2015/10/21/chartex" xmlns:cx3="http://schemas.microsoft.com/office/drawing/2016/5/9/chartex" xmlns:cx4="http://schemas.microsoft.com/office/drawing/2016/5/10/chartex" xmlns:cx5="http://schemas.microsoft.com/office/drawing/2016/5/11/chartex" xmlns:cx6="http://schemas.microsoft.com/office/drawing/2016/5/12/chartex" xmlns:cx7="http://schemas.microsoft.com/office/drawing/2016/5/13/chartex" xmlns:cx8="http://schemas.microsoft.com/office/drawing/2016/5/14/chartex" xmlns:mc="http://schemas.openxmlformats.org/markup-compatibility/2006" xmlns:aink="http://schemas.microsoft.com/office/drawing/2016/ink" xmlns:am3d="http://schemas.microsoft.com/office/drawing/2017/model3d" xmlns:o="urn:schemas-microsoft-com:office:office" xmlns:r="http://schemas.openxmlformats.org/officeDocument/2006/relationships" xmlns:m="http://schemas.openxmlformats.org/officeDocument/2006/math" xmlns:v="urn:schemas-microsoft-com:vml" xmlns:wp14="http://schemas.microsoft.com/office/word/2010/wordprocessingDrawing" xmlns:wp="http://schemas.openxmlformats.org/drawingml/2006/wordprocessingDrawing" xmlns:w10="urn:schemas-microsoft-com:office:word" xmlns:w="http://schemas.openxmlformats.org/wordprocessingml/2006/main" xmlns:w14="http://schemas.microsoft.com/office/word/2010/wordml" xmlns:w15="http://schemas.microsoft.com/office/word/2012/wordml" xmlns:w16cid="http://schemas.microsoft.com/office/word/2016/wordml/cid" xmlns:w16se="http://schemas.microsoft.com/office/word/2015/wordml/symex" xmlns:wpg="http://schemas.microsoft.com/office/word/2010/wordprocessingGroup" xmlns:wpi="http://schemas.microsoft.com/office/word/2010/wordprocessingInk" xmlns:wne="http://schemas.microsoft.com/office/word/2006/wordml" xmlns:wps="http://schemas.microsoft.com/office/word/2010/wordprocessingShape" mc:Ignorable="w14 w15 w16se w16cid wp14">
   <w:abstractNum w:abstractNumId="0" w15:restartNumberingAfterBreak="0">
+    <w:nsid w:val="680A1731"/>
+    <w:multiLevelType w:val="hybridMultilevel"/>
+    <w:tmpl w:val="739241B6"/>
+    <w:lvl w:ilvl="0" w:tplc="0409000F">
+      <w:start w:val="1"/>
+      <w:numFmt w:val="decimal"/>
+      <w:lvlText w:val="%1."/>
+      <w:lvlJc w:val="left"/>
+      <w:pPr>
+        <w:ind w:left="720" w:hanging="360"/>
+      </w:pPr>
+      <w:rPr>
+        <w:rFonts w:hint="default"/>
+      </w:rPr>
+    </w:lvl>
+    <w:lvl w:ilvl="1" w:tplc="04090019" w:tentative="1">
+      <w:start w:val="1"/>
+      <w:numFmt w:val="lowerLetter"/>
+      <w:lvlText w:val="%2."/>
+      <w:lvlJc w:val="left"/>
+      <w:pPr>
+        <w:ind w:left="1440" w:hanging="360"/>
+      </w:pPr>
+    </w:lvl>
+    <w:lvl w:ilvl="2" w:tplc="0409001B" w:tentative="1">
+      <w:start w:val="1"/>
+      <w:numFmt w:val="lowerRoman"/>
+      <w:lvlText w:val="%3."/>
+      <w:lvlJc w:val="right"/>
+      <w:pPr>
+        <w:ind w:left="2160" w:hanging="180"/>
+      </w:pPr>
+    </w:lvl>
+    <w:lvl w:ilvl="3" w:tplc="0409000F" w:tentative="1">
+      <w:start w:val="1"/>
+      <w:numFmt w:val="decimal"/>
+      <w:lvlText w:val="%4."/>
+      <w:lvlJc w:val="left"/>
+      <w:pPr>
+        <w:ind w:left="2880" w:hanging="360"/>
+      </w:pPr>
+    </w:lvl>
+    <w:lvl w:ilvl="4" w:tplc="04090019" w:tentative="1">
+      <w:start w:val="1"/>
+      <w:numFmt w:val="lowerLetter"/>
+      <w:lvlText w:val="%5."/>
+      <w:lvlJc w:val="left"/>
+      <w:pPr>
+        <w:ind w:left="3600" w:hanging="360"/>
+      </w:pPr>
+    </w:lvl>
+    <w:lvl w:ilvl="5" w:tplc="0409001B" w:tentative="1">
+      <w:start w:val="1"/>
+      <w:numFmt w:val="lowerRoman"/>
+      <w:lvlText w:val="%6."/>
+      <w:lvlJc w:val="right"/>
+      <w:pPr>
+        <w:ind w:left="4320" w:hanging="180"/>
+      </w:pPr>
+    </w:lvl>
+    <w:lvl w:ilvl="6" w:tplc="0409000F" w:tentative="1">
+      <w:start w:val="1"/>
+      <w:numFmt w:val="decimal"/>
+      <w:lvlText w:val="%7."/>
+      <w:lvlJc w:val="left"/>
+      <w:pPr>
+        <w:ind w:left="5040" w:hanging="360"/>
+      </w:pPr>
+    </w:lvl>
+    <w:lvl w:ilvl="7" w:tplc="04090019" w:tentative="1">
+      <w:start w:val="1"/>
+      <w:numFmt w:val="lowerLetter"/>
+      <w:lvlText w:val="%8."/>
+      <w:lvlJc w:val="left"/>
+      <w:pPr>
+        <w:ind w:left="5760" w:hanging="360"/>
+      </w:pPr>
+    </w:lvl>
+    <w:lvl w:ilvl="8" w:tplc="0409001B" w:tentative="1">
+      <w:start w:val="1"/>
+      <w:numFmt w:val="lowerRoman"/>
+      <w:lvlText w:val="%9."/>
+      <w:lvlJc w:val="right"/>
+      <w:pPr>
+        <w:ind w:left="6480" w:hanging="180"/>
+      </w:pPr>
+    </w:lvl>
+  </w:abstractNum>
+  <w:abstractNum w:abstractNumId="1" w15:restartNumberingAfterBreak="0">
     <w:nsid w:val="725629F4"/>
     <w:multiLevelType w:val="hybridMultilevel"/>
     <w:tmpl w:val="71CE5F36"/>
@@ -217,6 +392,9 @@
     </w:lvl>
   </w:abstractNum>
   <w:num w:numId="1">
+    <w:abstractNumId w:val="1"/>
+  </w:num>
+  <w:num w:numId="2">
     <w:abstractNumId w:val="0"/>
   </w:num>
 </w:numbering>

</xml_diff>